<commit_message>
added final research proposal exam board
</commit_message>
<xml_diff>
--- a/CHDR_ResearchProposal.docx
+++ b/CHDR_ResearchProposal.docx
@@ -15,45 +15,249 @@
       <w:r>
         <w:t>electa</w:t>
       </w:r>
-    </w:p>
-    <w:p/>
-    <w:p>
-      <w:pPr>
-        <w:pStyle w:val="Heading2"/>
-      </w:pPr>
-      <w:r>
-        <w:t>Research topic</w:t>
+      <w:r>
+        <w:t xml:space="preserve"> 17 July -17 August</w:t>
       </w:r>
     </w:p>
     <w:p>
-      <w:r>
-        <w:t>The development of new methods to analyse data from functional brain imaging (EEG</w:t>
-      </w:r>
-      <w:r>
-        <w:t xml:space="preserve"> with EOG</w:t>
-      </w:r>
-      <w:r>
-        <w:t xml:space="preserve">) in the presence of </w:t>
-      </w:r>
-      <w:r>
-        <w:t xml:space="preserve">ocular </w:t>
-      </w:r>
-      <w:r>
-        <w:t>artefacts, using Machine Learning (ML) and pattern recognition</w:t>
-      </w:r>
-      <w:r>
-        <w:t>, with the goal to automatically and instantly detect, reject and/or correct such artefacts</w:t>
-      </w:r>
-      <w:r>
-        <w:t xml:space="preserve">. Methods can be based on: </w:t>
-      </w:r>
-      <w:r>
+      <w:pPr>
+        <w:rPr>
+          <w:b/>
+          <w:lang w:val="en-US"/>
+        </w:rPr>
+      </w:pPr>
+    </w:p>
+    <w:p>
+      <w:r>
+        <w:rPr>
+          <w:b/>
+          <w:lang w:val="en-US"/>
+        </w:rPr>
+        <w:t>Supervisors</w:t>
+      </w:r>
+      <w:r>
+        <w:rPr>
+          <w:lang w:val="en-US"/>
+        </w:rPr>
+        <w:t xml:space="preserve">: </w:t>
+      </w:r>
+      <w:r>
+        <w:rPr>
+          <w:lang w:val="en-US"/>
+        </w:rPr>
+        <w:br/>
         <w:t xml:space="preserve"> </w:t>
+      </w:r>
+      <w:r>
+        <w:rPr>
+          <w:lang w:val="en-US"/>
+        </w:rPr>
+        <w:tab/>
+      </w:r>
+      <w:r>
+        <w:rPr>
+          <w:lang w:val="en-US"/>
+        </w:rPr>
+        <w:t xml:space="preserve">CHDR: dr.ir. R.J. Doll, dr. </w:t>
+      </w:r>
+      <w:r>
+        <w:rPr>
+          <w:lang w:val="nl-NL"/>
+        </w:rPr>
+        <w:t xml:space="preserve">Y.M.M. Mejia Miranda. </w:t>
+      </w:r>
+      <w:r>
+        <w:rPr>
+          <w:lang w:val="nl-NL"/>
+        </w:rPr>
+        <w:br/>
+      </w:r>
+      <w:r>
+        <w:rPr>
+          <w:lang w:val="nl-NL"/>
+        </w:rPr>
+        <w:t xml:space="preserve"> </w:t>
+      </w:r>
+      <w:r>
+        <w:rPr>
+          <w:lang w:val="nl-NL"/>
+        </w:rPr>
+        <w:tab/>
+      </w:r>
+      <w:r>
+        <w:t xml:space="preserve">Radboud </w:t>
+      </w:r>
+      <w:r>
+        <w:t>University</w:t>
       </w:r>
       <w:bookmarkStart w:id="0" w:name="_GoBack"/>
       <w:bookmarkEnd w:id="0"/>
+      <w:r>
+        <w:t>: dr. J.D.R. Farquhar</w:t>
+      </w:r>
     </w:p>
     <w:p>
+      <w:r>
+        <w:rPr>
+          <w:b/>
+        </w:rPr>
+        <w:t>Hours:</w:t>
+      </w:r>
+      <w:r>
+        <w:t xml:space="preserve"> </w:t>
+      </w:r>
+      <w:r>
+        <w:tab/>
+        <w:t>168</w:t>
+      </w:r>
+      <w:r>
+        <w:br/>
+      </w:r>
+    </w:p>
+    <w:p>
+      <w:r>
+        <w:t xml:space="preserve">The Centre for Human Drug Research is an institute that specializes in clinical drug research. CHDR combines innovative methods and technologies </w:t>
+      </w:r>
+      <w:r>
+        <w:t xml:space="preserve">in the development of new research tools. </w:t>
+      </w:r>
+      <w:r>
+        <w:t xml:space="preserve"> </w:t>
+      </w:r>
+    </w:p>
+    <w:p>
+      <w:pPr>
+        <w:pStyle w:val="Heading2"/>
+      </w:pPr>
+      <w:r>
+        <w:t>Problem description</w:t>
+      </w:r>
+    </w:p>
+    <w:p>
+      <w:r>
+        <w:t xml:space="preserve">One of the methods used in the CHDR to </w:t>
+      </w:r>
+      <w:r>
+        <w:t>assess</w:t>
+      </w:r>
+      <w:r>
+        <w:t xml:space="preserve"> the effect of a drug is resting state EEG. For the duration of a few minutes, cortical activity is measured in subjects who close and open their eyes. From the power spectrum some indications about the state of the central nervous system can be extracted. However, these measurements are often influenced by </w:t>
+      </w:r>
+      <w:r>
+        <w:t>artefacts</w:t>
+      </w:r>
+      <w:r>
+        <w:t xml:space="preserve"> (e.g. eye and muscle movements). Parts of the EEG recording are rejected when an </w:t>
+      </w:r>
+      <w:r>
+        <w:t>artefact</w:t>
+      </w:r>
+      <w:r>
+        <w:t xml:space="preserve"> has been</w:t>
+      </w:r>
+      <w:r>
+        <w:t xml:space="preserve"> (sometimes manually) detected.</w:t>
+      </w:r>
+    </w:p>
+    <w:p>
+      <w:r>
+        <w:t xml:space="preserve">Within CHDR there is a growing interest in acquiring Machine Learning techniques to </w:t>
+      </w:r>
+      <w:r>
+        <w:t>analyse</w:t>
+      </w:r>
+      <w:r>
+        <w:t xml:space="preserve"> data. One possibly interesting application of such techniques is the automatic detection and correction o</w:t>
+      </w:r>
+      <w:r>
+        <w:t xml:space="preserve">f artefacts in EEG recordings. </w:t>
+      </w:r>
+    </w:p>
+    <w:p>
+      <w:r>
+        <w:t>The aim of this research project</w:t>
+      </w:r>
+      <w:r>
+        <w:t xml:space="preserve"> is to provide an overview </w:t>
+      </w:r>
+      <w:r>
+        <w:t xml:space="preserve">in the form of a report </w:t>
+      </w:r>
+      <w:r>
+        <w:t xml:space="preserve">of methods to </w:t>
+      </w:r>
+      <w:r>
+        <w:t>analyse</w:t>
+      </w:r>
+      <w:r>
+        <w:t xml:space="preserve"> data from functional brain imaging (EEG) in the presence of (ocular) </w:t>
+      </w:r>
+      <w:r>
+        <w:t>artefacts</w:t>
+      </w:r>
+      <w:r>
+        <w:t xml:space="preserve">, using Machine Learning and pattern recognition. The purpose of these methods is to detect the presence and correct the effects of such </w:t>
+      </w:r>
+      <w:r>
+        <w:t>artefacts</w:t>
+      </w:r>
+      <w:r>
+        <w:t>. Besides provid</w:t>
+      </w:r>
+      <w:r>
+        <w:t>ing an overview of methods, this</w:t>
+      </w:r>
+      <w:r>
+        <w:t xml:space="preserve"> report will recommend performance measurements and a modelling/experimental set up, and establish the amount of data needed to </w:t>
+      </w:r>
+      <w:r>
+        <w:t>assess</w:t>
+      </w:r>
+      <w:r>
+        <w:t xml:space="preserve"> and implement such methods.  </w:t>
+      </w:r>
+      <w:r>
+        <w:t>Based on the report an (prototype) implementation of a filter or algorithm will be constructed.</w:t>
+      </w:r>
+    </w:p>
+    <w:p>
+      <w:pPr>
+        <w:pStyle w:val="Heading2"/>
+      </w:pPr>
+      <w:r>
+        <w:t>Research topic</w:t>
+      </w:r>
+    </w:p>
+    <w:p>
+      <w:r>
+        <w:t>The development of new methods to analyse data from functional brain imaging (EEG</w:t>
+      </w:r>
+      <w:r>
+        <w:t xml:space="preserve"> with EOG</w:t>
+      </w:r>
+      <w:r>
+        <w:t xml:space="preserve">) in the presence of </w:t>
+      </w:r>
+      <w:r>
+        <w:t xml:space="preserve">ocular </w:t>
+      </w:r>
+      <w:r>
+        <w:t>artefacts, using Machine Learning (ML) and pattern recognition</w:t>
+      </w:r>
+      <w:r>
+        <w:t>, with the goal to automatically and instantly detect, reject and/or correct such artefacts</w:t>
+      </w:r>
+      <w:r>
+        <w:t xml:space="preserve">. Methods can be based on: </w:t>
+      </w:r>
+      <w:r>
+        <w:t xml:space="preserve"> </w:t>
+      </w:r>
+    </w:p>
+    <w:p>
+      <w:pPr>
+        <w:ind w:firstLine="414"/>
+      </w:pPr>
       <w:r>
         <w:t>Machine Learning</w:t>
       </w:r>
@@ -73,16 +277,11 @@
         <w:t>Artificial Neural Networks (ANN’s</w:t>
       </w:r>
       <w:r>
-        <w:t xml:space="preserve">, i.e. </w:t>
-      </w:r>
-      <w:proofErr w:type="spellStart"/>
-      <w:r>
-        <w:t>A</w:t>
+        <w:t>, i.e. A</w:t>
       </w:r>
       <w:r>
         <w:t>utoencoders</w:t>
       </w:r>
-      <w:proofErr w:type="spellEnd"/>
       <w:r>
         <w:t xml:space="preserve"> </w:t>
       </w:r>
@@ -225,7 +424,7 @@
         </w:numPr>
       </w:pPr>
       <w:r>
-        <w:t>Supervised/Unsupervised ML</w:t>
+        <w:t>Supervised/Unsupervised Machine Learning</w:t>
       </w:r>
       <w:r>
         <w:t xml:space="preserve"> (Blind Source Separation</w:t>
@@ -358,60 +557,82 @@
       </w:r>
       <w:sdt>
         <w:sdtPr>
-          <w:rPr>
-            <w:b/>
-          </w:rPr>
           <w:id w:val="89522640"/>
           <w:citation/>
         </w:sdtPr>
         <w:sdtEndPr/>
         <w:sdtContent>
           <w:r>
+            <w:fldChar w:fldCharType="begin"/>
+          </w:r>
+          <w:r>
+            <w:instrText xml:space="preserve"> CITATION LeV06 \l 2057 </w:instrText>
+          </w:r>
+          <w:r>
+            <w:fldChar w:fldCharType="separate"/>
+          </w:r>
+          <w:r>
             <w:rPr>
-              <w:b/>
-            </w:rPr>
-            <w:fldChar w:fldCharType="begin"/>
-          </w:r>
-          <w:r>
-            <w:rPr>
-              <w:b/>
-            </w:rPr>
-            <w:instrText xml:space="preserve"> CITATION LeV06 \l 2057 </w:instrText>
-          </w:r>
-          <w:r>
-            <w:rPr>
-              <w:b/>
-            </w:rPr>
-            <w:fldChar w:fldCharType="separate"/>
-          </w:r>
-          <w:r>
-            <w:rPr>
-              <w:b/>
               <w:noProof/>
             </w:rPr>
             <w:t>(LeVan, Urrestarazu, &amp; Gotman, 2006)</w:t>
           </w:r>
           <w:r>
-            <w:rPr>
-              <w:b/>
-            </w:rPr>
             <w:fldChar w:fldCharType="end"/>
           </w:r>
         </w:sdtContent>
       </w:sdt>
       <w:r>
-        <w:rPr>
-          <w:rFonts w:cstheme="minorHAnsi"/>
-          <w:b/>
-        </w:rPr>
-        <w:t>ⁱ</w:t>
-      </w:r>
-      <w:r>
         <w:t>)</w:t>
       </w:r>
     </w:p>
     <w:p>
-      <w:r>
+      <w:pPr>
+        <w:pStyle w:val="ListParagraph"/>
+        <w:numPr>
+          <w:ilvl w:val="0"/>
+          <w:numId w:val="2"/>
+        </w:numPr>
+      </w:pPr>
+      <w:r>
+        <w:t xml:space="preserve">Filters (Adaptive filter, Wiener filter, Bayesian filter, Kalman or Particle filter </w:t>
+      </w:r>
+      <w:sdt>
+        <w:sdtPr>
+          <w:id w:val="-1408678250"/>
+          <w:citation/>
+        </w:sdtPr>
+        <w:sdtContent>
+          <w:r>
+            <w:fldChar w:fldCharType="begin"/>
+          </w:r>
+          <w:r>
+            <w:instrText xml:space="preserve"> CITATION Swe12 \l 2057 </w:instrText>
+          </w:r>
+          <w:r>
+            <w:fldChar w:fldCharType="separate"/>
+          </w:r>
+          <w:r>
+            <w:rPr>
+              <w:noProof/>
+            </w:rPr>
+            <w:t>(Sweeny, Ward, &amp; McLoone, 2012)</w:t>
+          </w:r>
+          <w:r>
+            <w:fldChar w:fldCharType="end"/>
+          </w:r>
+        </w:sdtContent>
+      </w:sdt>
+      <w:r>
+        <w:t>)</w:t>
+      </w:r>
+    </w:p>
+    <w:p>
+      <w:pPr>
+        <w:ind w:firstLine="414"/>
+      </w:pPr>
+      <w:r>
+        <w:lastRenderedPageBreak/>
         <w:t>And/or based on s</w:t>
       </w:r>
       <w:r>
@@ -433,7 +654,13 @@
         <w:t>)</w:t>
       </w:r>
       <w:r>
-        <w:t xml:space="preserve">, </w:t>
+        <w:t>,</w:t>
+      </w:r>
+      <w:r>
+        <w:t xml:space="preserve"> Regression techniques</w:t>
+      </w:r>
+      <w:r>
+        <w:t xml:space="preserve"> </w:t>
       </w:r>
       <w:sdt>
         <w:sdtPr>
@@ -554,28 +781,6 @@
       </w:sdt>
       <w:r>
         <w:t xml:space="preserve">). </w:t>
-      </w:r>
-    </w:p>
-    <w:p>
-      <w:r>
-        <w:rPr>
-          <w:rFonts w:cstheme="minorHAnsi"/>
-          <w:b/>
-        </w:rPr>
-        <w:t>ⁱ</w:t>
-      </w:r>
-      <w:r>
-        <w:rPr>
-          <w:rFonts w:cstheme="minorHAnsi"/>
-          <w:b/>
-        </w:rPr>
-        <w:t xml:space="preserve"> </w:t>
-      </w:r>
-      <w:r>
-        <w:rPr>
-          <w:rFonts w:cstheme="minorHAnsi"/>
-        </w:rPr>
-        <w:t>Start with Bayesian learning: develop classifier to automatically detect epochs with artefacts.</w:t>
       </w:r>
     </w:p>
     <w:p>
@@ -700,7 +905,21 @@
                 <w:rPr>
                   <w:noProof/>
                 </w:rPr>
-                <w:t>Bishop, C. M. (1995). Neural Networks for Pattern Recognition.</w:t>
+                <w:t xml:space="preserve">Avalos, J., Sanchez, J., &amp; Velazquiez, J. (2014). Chapter 1. In </w:t>
+              </w:r>
+              <w:r>
+                <w:rPr>
+                  <w:i/>
+                  <w:iCs/>
+                  <w:noProof/>
+                </w:rPr>
+                <w:t>Applications of Adaptive Filtering.</w:t>
+              </w:r>
+              <w:r>
+                <w:rPr>
+                  <w:noProof/>
+                </w:rPr>
+                <w:t xml:space="preserve"> </w:t>
               </w:r>
             </w:p>
             <w:p>
@@ -715,7 +934,7 @@
                 <w:rPr>
                   <w:noProof/>
                 </w:rPr>
-                <w:t xml:space="preserve">Delorme, A., Makeig, S., &amp; Sejnowski, T. (2007). Automatic artifact rejections for EEG data using high-order statistics and Independent Component Analysis. </w:t>
+                <w:t xml:space="preserve">Beng Gan, K., Zahedi, E., &amp; Alauddin, M. (2011). Chapter 6. In </w:t>
               </w:r>
               <w:r>
                 <w:rPr>
@@ -723,13 +942,13 @@
                   <w:iCs/>
                   <w:noProof/>
                 </w:rPr>
-                <w:t>Neuroimage</w:t>
-              </w:r>
-              <w:r>
-                <w:rPr>
-                  <w:noProof/>
-                </w:rPr>
-                <w:t>.</w:t>
+                <w:t>Adaptive Filtering Applications.</w:t>
+              </w:r>
+              <w:r>
+                <w:rPr>
+                  <w:noProof/>
+                </w:rPr>
+                <w:t xml:space="preserve"> </w:t>
               </w:r>
             </w:p>
             <w:p>
@@ -744,21 +963,7 @@
                 <w:rPr>
                   <w:noProof/>
                 </w:rPr>
-                <w:t xml:space="preserve">Hopfield, J. J. (1982). Neural Networks and Physical Systems with emergent collective computational abilities. </w:t>
-              </w:r>
-              <w:r>
-                <w:rPr>
-                  <w:i/>
-                  <w:iCs/>
-                  <w:noProof/>
-                </w:rPr>
-                <w:t>Proceedings of the National Academy of Sciences</w:t>
-              </w:r>
-              <w:r>
-                <w:rPr>
-                  <w:noProof/>
-                </w:rPr>
-                <w:t>, 2554-2558.</w:t>
+                <w:t>Bishop, C. M. (1995). Neural Networks for Pattern Recognition.</w:t>
               </w:r>
             </w:p>
             <w:p>
@@ -773,7 +978,7 @@
                 <w:rPr>
                   <w:noProof/>
                 </w:rPr>
-                <w:t xml:space="preserve">Joyce, C., Gorodnitsky, I. F., &amp; Kutas, M. (2004). Automatic removal of eye movement and blink artifacts from EEG data using blind component separation. </w:t>
+                <w:t xml:space="preserve">Delorme, A., Makeig, S., &amp; Sejnowski, T. (2007). Automatic artifact rejections for EEG data using high-order statistics and Independent Component Analysis. </w:t>
               </w:r>
               <w:r>
                 <w:rPr>
@@ -781,13 +986,13 @@
                   <w:iCs/>
                   <w:noProof/>
                 </w:rPr>
-                <w:t>Psychophysiologogy</w:t>
-              </w:r>
-              <w:r>
-                <w:rPr>
-                  <w:noProof/>
-                </w:rPr>
-                <w:t>, 313-325.</w:t>
+                <w:t>Neuroimage</w:t>
+              </w:r>
+              <w:r>
+                <w:rPr>
+                  <w:noProof/>
+                </w:rPr>
+                <w:t>.</w:t>
               </w:r>
             </w:p>
             <w:p>
@@ -802,8 +1007,7 @@
                 <w:rPr>
                   <w:noProof/>
                 </w:rPr>
-                <w:lastRenderedPageBreak/>
-                <w:t xml:space="preserve">LeVan, P., Urrestarazu, E., &amp; Gotman, J. (2006). A system for automatic artifact removal in ictal scalp EEG based on independent component analysis and Bayesian classification. </w:t>
+                <w:t xml:space="preserve">Hopfield, J. J. (1982). Neural Networks and Physical Systems with emergent collective computational abilities. </w:t>
               </w:r>
               <w:r>
                 <w:rPr>
@@ -811,13 +1015,13 @@
                   <w:iCs/>
                   <w:noProof/>
                 </w:rPr>
-                <w:t>Clinical Neurophysiology</w:t>
-              </w:r>
-              <w:r>
-                <w:rPr>
-                  <w:noProof/>
-                </w:rPr>
-                <w:t>, 912-927.</w:t>
+                <w:t>Proceedings of the National Academy of Sciences</w:t>
+              </w:r>
+              <w:r>
+                <w:rPr>
+                  <w:noProof/>
+                </w:rPr>
+                <w:t>, 2554-2558.</w:t>
               </w:r>
             </w:p>
             <w:p>
@@ -832,7 +1036,7 @@
                 <w:rPr>
                   <w:noProof/>
                 </w:rPr>
-                <w:t xml:space="preserve">Nolan, H., Whelan, R., &amp; Reilly, R. (2010). FASTER: Fully Automated Statistical Thresholding for EEG artifact Rejection. </w:t>
+                <w:t xml:space="preserve">Joyce, C., Gorodnitsky, I. F., &amp; Kutas, M. (2004). Automatic removal of eye movement and blink artifacts from EEG data using blind component separation. </w:t>
               </w:r>
               <w:r>
                 <w:rPr>
@@ -840,13 +1044,13 @@
                   <w:iCs/>
                   <w:noProof/>
                 </w:rPr>
-                <w:t>Journal of Neuroscience Methods</w:t>
-              </w:r>
-              <w:r>
-                <w:rPr>
-                  <w:noProof/>
-                </w:rPr>
-                <w:t>, 152-162.</w:t>
+                <w:t>Psychophysiologogy</w:t>
+              </w:r>
+              <w:r>
+                <w:rPr>
+                  <w:noProof/>
+                </w:rPr>
+                <w:t>, 313-325.</w:t>
               </w:r>
             </w:p>
             <w:p>
@@ -861,7 +1065,7 @@
                 <w:rPr>
                   <w:noProof/>
                 </w:rPr>
-                <w:t xml:space="preserve">Schwenk, H. (1998). The Diabolo Classifier. </w:t>
+                <w:t xml:space="preserve">Klados, M., Papadelis, C., Lithari, C., &amp; Bamidis, P. (2008). The Removal Of Ocular Artifacts From EEG Signals: A Comparison of Performances for different methods. </w:t>
               </w:r>
               <w:r>
                 <w:rPr>
@@ -869,6 +1073,122 @@
                   <w:iCs/>
                   <w:noProof/>
                 </w:rPr>
+                <w:t>IFMBE Proceedings</w:t>
+              </w:r>
+              <w:r>
+                <w:rPr>
+                  <w:noProof/>
+                </w:rPr>
+                <w:t>, 1259-1263.</w:t>
+              </w:r>
+            </w:p>
+            <w:p>
+              <w:pPr>
+                <w:pStyle w:val="Bibliography"/>
+                <w:ind w:left="720" w:hanging="720"/>
+                <w:rPr>
+                  <w:noProof/>
+                </w:rPr>
+              </w:pPr>
+              <w:r>
+                <w:rPr>
+                  <w:noProof/>
+                </w:rPr>
+                <w:t xml:space="preserve">LeVan, P., Urrestarazu, E., &amp; Gotman, J. (2006). A system for automatic artifact removal in ictal scalp EEG based on independent component analysis and Bayesian classification. </w:t>
+              </w:r>
+              <w:r>
+                <w:rPr>
+                  <w:i/>
+                  <w:iCs/>
+                  <w:noProof/>
+                </w:rPr>
+                <w:t>Clinical Neurophysiology</w:t>
+              </w:r>
+              <w:r>
+                <w:rPr>
+                  <w:noProof/>
+                </w:rPr>
+                <w:t>, 912-927.</w:t>
+              </w:r>
+            </w:p>
+            <w:p>
+              <w:pPr>
+                <w:pStyle w:val="Bibliography"/>
+                <w:ind w:left="720" w:hanging="720"/>
+                <w:rPr>
+                  <w:noProof/>
+                </w:rPr>
+              </w:pPr>
+              <w:r>
+                <w:rPr>
+                  <w:noProof/>
+                </w:rPr>
+                <w:t xml:space="preserve">Nolan, H., Whelan, R., &amp; Reilly, R. (2010). FASTER: Fully Automated Statistical Thresholding for EEG artifact Rejection. </w:t>
+              </w:r>
+              <w:r>
+                <w:rPr>
+                  <w:i/>
+                  <w:iCs/>
+                  <w:noProof/>
+                </w:rPr>
+                <w:t>Journal of Neuroscience Methods</w:t>
+              </w:r>
+              <w:r>
+                <w:rPr>
+                  <w:noProof/>
+                </w:rPr>
+                <w:t>, 152-162.</w:t>
+              </w:r>
+            </w:p>
+            <w:p>
+              <w:pPr>
+                <w:pStyle w:val="Bibliography"/>
+                <w:ind w:left="720" w:hanging="720"/>
+                <w:rPr>
+                  <w:noProof/>
+                </w:rPr>
+              </w:pPr>
+              <w:r>
+                <w:rPr>
+                  <w:noProof/>
+                </w:rPr>
+                <w:t xml:space="preserve">Sadasivan, P., &amp; Dutt, D. (1996). ANC Schemes for the Enhancement of EEG Signals in the Presence of EOG Artifacts. </w:t>
+              </w:r>
+              <w:r>
+                <w:rPr>
+                  <w:i/>
+                  <w:iCs/>
+                  <w:noProof/>
+                </w:rPr>
+                <w:t>Computers and Biomedical Research</w:t>
+              </w:r>
+              <w:r>
+                <w:rPr>
+                  <w:noProof/>
+                </w:rPr>
+                <w:t>, 27-40.</w:t>
+              </w:r>
+            </w:p>
+            <w:p>
+              <w:pPr>
+                <w:pStyle w:val="Bibliography"/>
+                <w:ind w:left="720" w:hanging="720"/>
+                <w:rPr>
+                  <w:noProof/>
+                </w:rPr>
+              </w:pPr>
+              <w:r>
+                <w:rPr>
+                  <w:noProof/>
+                </w:rPr>
+                <w:t xml:space="preserve">Schwenk, H. (1998). The Diabolo Classifier. </w:t>
+              </w:r>
+              <w:r>
+                <w:rPr>
+                  <w:i/>
+                  <w:iCs/>
+                  <w:noProof/>
+                </w:rPr>
                 <w:t>Neural Computation</w:t>
               </w:r>
               <w:r>
@@ -876,6 +1196,35 @@
                   <w:noProof/>
                 </w:rPr>
                 <w:t>, 2175-2200.</w:t>
+              </w:r>
+            </w:p>
+            <w:p>
+              <w:pPr>
+                <w:pStyle w:val="Bibliography"/>
+                <w:ind w:left="720" w:hanging="720"/>
+                <w:rPr>
+                  <w:noProof/>
+                </w:rPr>
+              </w:pPr>
+              <w:r>
+                <w:rPr>
+                  <w:noProof/>
+                </w:rPr>
+                <w:t xml:space="preserve">Sweeny, K., Ward, T., &amp; McLoone, S. (2012). Artifact removal in physiological signals - practices and possibilities. </w:t>
+              </w:r>
+              <w:r>
+                <w:rPr>
+                  <w:i/>
+                  <w:iCs/>
+                  <w:noProof/>
+                </w:rPr>
+                <w:t>Transactions on information technology in biomedicine</w:t>
+              </w:r>
+              <w:r>
+                <w:rPr>
+                  <w:noProof/>
+                </w:rPr>
+                <w:t>, 488-501.</w:t>
               </w:r>
             </w:p>
             <w:p>
@@ -1586,7 +1935,6 @@
   <w:style w:type="character" w:default="1" w:styleId="DefaultParagraphFont">
     <w:name w:val="Default Paragraph Font"/>
     <w:uiPriority w:val="1"/>
-    <w:semiHidden/>
     <w:unhideWhenUsed/>
   </w:style>
   <w:style w:type="table" w:default="1" w:styleId="TableNormal">
@@ -2151,7 +2499,7 @@
     <b:JournalName> IFMBE Proceedings</b:JournalName>
     <b:Year>2008</b:Year>
     <b:Pages>1259-1263</b:Pages>
-    <b:RefOrder>9</b:RefOrder>
+    <b:RefOrder>10</b:RefOrder>
   </b:Source>
   <b:Source>
     <b:Tag>Sad96</b:Tag>
@@ -2175,7 +2523,7 @@
     <b:JournalName>Computers and Biomedical Research</b:JournalName>
     <b:Year>1996</b:Year>
     <b:Pages>27-40</b:Pages>
-    <b:RefOrder>10</b:RefOrder>
+    <b:RefOrder>11</b:RefOrder>
   </b:Source>
   <b:Source>
     <b:Tag>Ava14</b:Tag>
@@ -2202,7 +2550,7 @@
     <b:Title>Chapter 1</b:Title>
     <b:Year>2014</b:Year>
     <b:BookTitle>Applications of Adaptive Filtering</b:BookTitle>
-    <b:RefOrder>11</b:RefOrder>
+    <b:RefOrder>12</b:RefOrder>
   </b:Source>
   <b:Source>
     <b:Tag>Ben11</b:Tag>
@@ -2229,13 +2577,41 @@
     <b:Title>Chapter 6</b:Title>
     <b:BookTitle>Adaptive    Filtering    Applications</b:BookTitle>
     <b:Year>2011</b:Year>
-    <b:RefOrder>12</b:RefOrder>
+    <b:RefOrder>13</b:RefOrder>
+  </b:Source>
+  <b:Source>
+    <b:Tag>Swe12</b:Tag>
+    <b:SourceType>JournalArticle</b:SourceType>
+    <b:Guid>{F7A8D0B1-676D-4385-B997-738E3D6FED6C}</b:Guid>
+    <b:Author>
+      <b:Author>
+        <b:NameList>
+          <b:Person>
+            <b:Last>Sweeny</b:Last>
+            <b:First>K.T.</b:First>
+          </b:Person>
+          <b:Person>
+            <b:Last>Ward</b:Last>
+            <b:First>T.E.</b:First>
+          </b:Person>
+          <b:Person>
+            <b:Last>McLoone</b:Last>
+            <b:First>S.F.</b:First>
+          </b:Person>
+        </b:NameList>
+      </b:Author>
+    </b:Author>
+    <b:Title>Artifact removal in physiological signals - practices and possibilities.</b:Title>
+    <b:JournalName>Transactions on information technology in biomedicine</b:JournalName>
+    <b:Year>2012</b:Year>
+    <b:Pages>488-501</b:Pages>
+    <b:RefOrder>9</b:RefOrder>
   </b:Source>
 </b:Sources>
 </file>
 
 <file path=customXml/itemProps1.xml><?xml version="1.0" encoding="utf-8"?>
-<ds:datastoreItem xmlns:ds="http://schemas.openxmlformats.org/officeDocument/2006/customXml" ds:itemID="{19E75E5B-A15A-4EFB-B5CF-7207A3DB897F}">
+<ds:datastoreItem xmlns:ds="http://schemas.openxmlformats.org/officeDocument/2006/customXml" ds:itemID="{B528B42B-458A-4F2E-817D-F706CDB68E2C}">
   <ds:schemaRefs>
     <ds:schemaRef ds:uri="http://schemas.openxmlformats.org/officeDocument/2006/bibliography"/>
   </ds:schemaRefs>

</xml_diff>